<commit_message>
made within subj ES report and recached data to deal with misc issues
</commit_message>
<xml_diff>
--- a/write-ups/synthesis_paper/metalab_synthesis.docx
+++ b/write-ups/synthesis_paper/metalab_synthesis.docx
@@ -324,8 +324,13 @@
         <w:spacing w:line="480" w:lineRule="auto"/>
       </w:pPr>
       <w:r>
-        <w:tab/>
-      </w:r>
+        <w:t>\body</w:t>
+      </w:r>
+    </w:p>
+    <w:p>
+      <w:pPr>
+        <w:spacing w:line="480" w:lineRule="auto"/>
+      </w:pPr>
       <w:r>
         <w:t>Children beginning to acquire a language must learn its sounds, its word forms, and their meanings, and a number of other component skills of language understanding and use. A synthetic theory that explains the inputs, mechanisms, and timeline of this process is an aspirational goal for the field of early language learning. One important aspect of such a theory is an account of how the acquisition of individual skills depends on others. For example, to what extent must the sounds of a language be mastered prior to learning word meanings? Although a huge body of research addresses individual aspects of early language learning (see e.g., Kuhl 2004 for review), only a small amount of work addresses the question of relationships between different skills (e.g., Feldman et al. 2013; Johnson et al. 2010; Shukla, White, and Aslin 2011). Yet if such relationships exist, they should play a central role in our theories.</w:t>
       </w:r>
@@ -560,21 +565,7 @@
           <w:i/>
           <w:color w:val="000000"/>
         </w:rPr>
-        <w:t>Table 1</w:t>
-      </w:r>
-      <w:r>
-        <w:rPr>
-          <w:i/>
-          <w:color w:val="000000"/>
-        </w:rPr>
-        <w:t xml:space="preserve">: </w:t>
-      </w:r>
-      <w:r>
-        <w:rPr>
-          <w:i/>
-          <w:color w:val="000000"/>
-        </w:rPr>
-        <w:t>Overview of meta-analyses in dataset.</w:t>
+        <w:t>Table 1: Overview of meta-analyses in dataset.</w:t>
       </w:r>
     </w:p>
     <w:p>
@@ -776,8 +767,6 @@
           <w:i/>
         </w:rPr>
       </w:pPr>
-      <w:bookmarkStart w:id="1" w:name="_GoBack"/>
-      <w:bookmarkEnd w:id="1"/>
     </w:p>
     <w:p>
       <w:pPr>
@@ -833,8 +822,8 @@
           <w:i/>
         </w:rPr>
       </w:pPr>
-      <w:bookmarkStart w:id="2" w:name="fail-safe-n"/>
-      <w:bookmarkEnd w:id="2"/>
+      <w:bookmarkStart w:id="1" w:name="fail-safe-n"/>
+      <w:bookmarkEnd w:id="1"/>
       <w:r>
         <w:rPr>
           <w:bCs/>
@@ -902,8 +891,8 @@
           <w:i/>
         </w:rPr>
       </w:pPr>
-      <w:bookmarkStart w:id="3" w:name="funnel-plots"/>
-      <w:bookmarkEnd w:id="3"/>
+      <w:bookmarkStart w:id="2" w:name="funnel-plots"/>
+      <w:bookmarkEnd w:id="2"/>
       <w:r>
         <w:rPr>
           <w:bCs/>
@@ -1025,55 +1014,34 @@
           <w:rFonts w:ascii="Times New Roman" w:hAnsi="Times New Roman"/>
           <w:color w:val="000000"/>
         </w:rPr>
-        <w:t xml:space="preserve">Figure 1: </w:t>
-      </w:r>
-      <w:r>
-        <w:rPr>
-          <w:rFonts w:ascii="Times New Roman" w:hAnsi="Times New Roman"/>
-          <w:color w:val="000000"/>
-        </w:rPr>
-        <w:t>Funnel plots for each meta-analysis. Each effect size estimate is represented by a point, and the mean effect size is shown as a red dashed line. The grey dashed line shows an effect size of zero. The funnel corresponds to a 95% CI around this mean. In the absence of true heterogeneity in effect sizes (no moderators) and bias, we should expect all points to fall inside the funnel.</w:t>
-      </w:r>
-    </w:p>
-    <w:p>
-      <w:pPr>
-        <w:pStyle w:val="ImageCaption"/>
-        <w:spacing w:line="480" w:lineRule="auto"/>
-        <w:rPr>
-          <w:rFonts w:ascii="Times New Roman" w:hAnsi="Times New Roman"/>
-          <w:color w:val="000000"/>
-        </w:rPr>
-      </w:pPr>
-    </w:p>
-    <w:p>
-      <w:pPr>
-        <w:pStyle w:val="ImageCaption"/>
-        <w:spacing w:line="480" w:lineRule="auto"/>
-        <w:rPr>
-          <w:rFonts w:ascii="Times New Roman" w:hAnsi="Times New Roman"/>
-          <w:color w:val="000000"/>
-        </w:rPr>
-      </w:pPr>
-      <w:r>
-        <w:rPr>
-          <w:rFonts w:ascii="Times New Roman" w:hAnsi="Times New Roman"/>
-          <w:color w:val="000000"/>
-        </w:rPr>
-        <w:t>P</w:t>
-      </w:r>
-      <w:r>
-        <w:rPr>
-          <w:rFonts w:ascii="Times New Roman" w:hAnsi="Times New Roman"/>
-          <w:color w:val="000000"/>
-        </w:rPr>
-        <w:t>-curve</w:t>
-      </w:r>
-      <w:r>
-        <w:rPr>
-          <w:rFonts w:ascii="Times New Roman" w:hAnsi="Times New Roman"/>
-          <w:color w:val="000000"/>
-        </w:rPr>
-        <w:t>s</w:t>
+        <w:t>Figure 1: Funnel plots for each meta-analysis. Each effect size estimate is represented by a point, and the mean effect size is shown as a red dashed line. The grey dashed line shows an effect size of zero. The funnel corresponds to a 95% CI around this mean. In the absence of true heterogeneity in effect sizes (no moderators) and bias, we should expect all points to fall inside the funnel.</w:t>
+      </w:r>
+    </w:p>
+    <w:p>
+      <w:pPr>
+        <w:pStyle w:val="ImageCaption"/>
+        <w:spacing w:line="480" w:lineRule="auto"/>
+        <w:rPr>
+          <w:rFonts w:ascii="Times New Roman" w:hAnsi="Times New Roman"/>
+          <w:color w:val="000000"/>
+        </w:rPr>
+      </w:pPr>
+    </w:p>
+    <w:p>
+      <w:pPr>
+        <w:pStyle w:val="ImageCaption"/>
+        <w:spacing w:line="480" w:lineRule="auto"/>
+        <w:rPr>
+          <w:rFonts w:ascii="Times New Roman" w:hAnsi="Times New Roman"/>
+          <w:color w:val="000000"/>
+        </w:rPr>
+      </w:pPr>
+      <w:r>
+        <w:rPr>
+          <w:rFonts w:ascii="Times New Roman" w:hAnsi="Times New Roman"/>
+          <w:color w:val="000000"/>
+        </w:rPr>
+        <w:t>P-curves</w:t>
       </w:r>
     </w:p>
     <w:p>
@@ -1577,157 +1545,179 @@
           <w:color w:val="000000"/>
         </w:rPr>
       </w:pPr>
-      <w:bookmarkStart w:id="4" w:name="discussion"/>
+      <w:bookmarkStart w:id="3" w:name="discussion"/>
+      <w:bookmarkEnd w:id="3"/>
+      <w:r>
+        <w:rPr>
+          <w:rFonts w:ascii="Times New Roman" w:hAnsi="Times New Roman"/>
+          <w:bCs/>
+          <w:i w:val="0"/>
+          <w:color w:val="000000"/>
+        </w:rPr>
+        <w:t>Discussion</w:t>
+      </w:r>
+    </w:p>
+    <w:p>
+      <w:pPr>
+        <w:pStyle w:val="ImageCaption"/>
+        <w:spacing w:line="480" w:lineRule="auto"/>
+        <w:ind w:firstLine="720"/>
+        <w:rPr>
+          <w:rFonts w:ascii="Times New Roman" w:hAnsi="Times New Roman"/>
+          <w:i w:val="0"/>
+          <w:color w:val="000000"/>
+        </w:rPr>
+      </w:pPr>
+      <w:r>
+        <w:rPr>
+          <w:rFonts w:ascii="Times New Roman" w:hAnsi="Times New Roman"/>
+          <w:i w:val="0"/>
+          <w:color w:val="000000"/>
+        </w:rPr>
+        <w:t>Building a theory of a complex psychological phenomenon requires making good inductive inferences from the available data. Meta-analysis can support this process by providing a toolkit for quantitative description of individual behaviors and their relationship to important moderators (e.g., age, in our case). Here, we apply the meta-analytic toolkit to the domain of language acquisition---a domain where there are concerns of replicability, and where high-fidelity data are needed for theory building. We find that the existing literature in this domain describes mostly robust phenomena and thus should form the basis of theory development. We then aggregate across phenomena to offer the first quantitative synthesis of the field. We find evidence that linguistic skills are acquired interactively rather than in a stage-like fashion.</w:t>
+      </w:r>
+    </w:p>
+    <w:p>
+      <w:pPr>
+        <w:pStyle w:val="ImageCaption"/>
+        <w:spacing w:line="480" w:lineRule="auto"/>
+        <w:ind w:firstLine="720"/>
+        <w:rPr>
+          <w:rFonts w:ascii="Times New Roman" w:hAnsi="Times New Roman"/>
+          <w:i w:val="0"/>
+          <w:color w:val="000000"/>
+        </w:rPr>
+      </w:pPr>
+      <w:r>
+        <w:rPr>
+          <w:rFonts w:ascii="Times New Roman" w:hAnsi="Times New Roman"/>
+          <w:i w:val="0"/>
+          <w:color w:val="000000"/>
+        </w:rPr>
+        <w:t>In this paper, we focused on theoretical motivations for building meta-analysis, but naturally, there are many other practical reasons for conducting a quantitative synthesis. For example, when planning an experiment, an estimate of the size of an effect on the basis of prior literature can inform the sample size needed to achieve a desired level of power. Meta-analytic estimates of effect sizes can also aid in design choices: If a certain paradigm or measure tends to yield overall larger effect sizes than another, the strategic researcher might select this paradigm in order to maximize the power achieved with a given sample size. These and other advantages, illustrated with the same database used here, are explained in Bergmann et al. (in prep.).</w:t>
+      </w:r>
+    </w:p>
+    <w:p>
+      <w:pPr>
+        <w:pStyle w:val="ImageCaption"/>
+        <w:spacing w:line="480" w:lineRule="auto"/>
+        <w:ind w:firstLine="720"/>
+        <w:rPr>
+          <w:rFonts w:ascii="Times New Roman" w:hAnsi="Times New Roman"/>
+          <w:i w:val="0"/>
+          <w:color w:val="000000"/>
+        </w:rPr>
+      </w:pPr>
+      <w:r>
+        <w:rPr>
+          <w:rFonts w:ascii="Times New Roman" w:hAnsi="Times New Roman"/>
+          <w:i w:val="0"/>
+          <w:color w:val="000000"/>
+        </w:rPr>
+        <w:t>Despite its potential, there are a number of important limitations to the meta-analytic method as tool for theory building in psychological research. One challenging issue is that in many cases method and phenomenon are confounded. This is problematic because a method with less noise than another will produce a bigger effect size for the same phenomenon. As a result, it is difficult to determine the extent to which a difference in effect size between two phenomena is due to an underlying difference in the phenomena, or merely to a difference in they way it was tested. While method may account for some variability in our dataset, we find that method does not have a large impact on effect size for phenomena, relative to other moderators like age (see SI). Nevertheless, the covariance between method and phenomenon in our dataset limits our ability to directly compare effect sizes across phenomena.</w:t>
+      </w:r>
+    </w:p>
+    <w:p>
+      <w:pPr>
+        <w:pStyle w:val="ImageCaption"/>
+        <w:spacing w:line="480" w:lineRule="auto"/>
+        <w:ind w:firstLine="720"/>
+        <w:rPr>
+          <w:rFonts w:ascii="Times New Roman" w:hAnsi="Times New Roman"/>
+          <w:i w:val="0"/>
+          <w:color w:val="000000"/>
+        </w:rPr>
+      </w:pPr>
+      <w:r>
+        <w:rPr>
+          <w:rFonts w:ascii="Times New Roman" w:hAnsi="Times New Roman"/>
+          <w:i w:val="0"/>
+          <w:color w:val="000000"/>
+        </w:rPr>
+        <w:t>Second, meta-analysis, like all analysis methods, requires the researcher to make analytical decisions, and these decisions may be subject to the biases of the researcher. We believe that a virtue of the current approach is that we have applied the same analytical method across all phenomena we examined, thus limiting our “degrees of freedom” in the analysis. However, in some cases this uniform approach to data analysis means that we are unable to take into consideration aspects of a particular phenomenon that might be relevant. For example, in a stand-alone meta-analysis on vowel discrimination, Tsuji and Cristia (2014) elected only to include papers that tested at least two different age groups as a way of focusing on age differences while controlling for other possible differences between experiments. Others however might have reasonably dealt with this issue in another way, by normalizing effect sizes across methods, for example. Notably, this analytical decision has consequences for interpretation: Tsuji and Cristia (2014) found a moderate decrease in effect size with age for non-native vowel discrimination, while the current analysis suggests a moderate increase. We believe that the systematic, uniform analytical approach used here is the most likely to minimize bias by the researcher and reveal robust psychological phenomena. However, there may be cases where this one-size-fits-all approach is inappropriate, particularly in meta-analyses with high heterogeneity.</w:t>
+      </w:r>
+    </w:p>
+    <w:p>
+      <w:pPr>
+        <w:pStyle w:val="ImageCaption"/>
+        <w:spacing w:line="480" w:lineRule="auto"/>
+        <w:ind w:firstLine="720"/>
+        <w:rPr>
+          <w:rFonts w:ascii="Times New Roman" w:hAnsi="Times New Roman"/>
+          <w:i w:val="0"/>
+          <w:color w:val="000000"/>
+        </w:rPr>
+      </w:pPr>
+      <w:r>
+        <w:rPr>
+          <w:rFonts w:ascii="Times New Roman" w:hAnsi="Times New Roman"/>
+          <w:i w:val="0"/>
+          <w:color w:val="000000"/>
+        </w:rPr>
+        <w:t>There are also limits to this method for inferring a meta-theory of language acquisition. Meta-theories of language acquisition suggest a particular causal relationship between different skills and how they change over development. For example, the interactive theory suggests that skills at higher levels support the acquisition at lower levels, even before skills at lower levels are mastered. In the meta-analytic framework, this predicts that there should be simultaneous development of skills across the language hierarchy---as we observe in the current work. Importantly, however, this analysis is inherently correlational, and therefore we cannot directly infer a causal relationship between acquisition at lower levels and acquisition at higher levels. That is, while the observed pattern is consistent with the interactive theory, it is also possible that there is no causal relationship between skills across the language hierarchy, merely parallel trajectories of acquisition. For this reason, experimental work must go hand-in-hand with meta-analysis to address causal questions.</w:t>
+      </w:r>
+    </w:p>
+    <w:p>
+      <w:pPr>
+        <w:pStyle w:val="ImageCaption"/>
+        <w:spacing w:line="480" w:lineRule="auto"/>
+        <w:ind w:firstLine="720"/>
+        <w:rPr>
+          <w:rFonts w:ascii="Times New Roman" w:hAnsi="Times New Roman"/>
+          <w:i w:val="0"/>
+          <w:color w:val="000000"/>
+        </w:rPr>
+      </w:pPr>
+      <w:r>
+        <w:rPr>
+          <w:rFonts w:ascii="Times New Roman" w:hAnsi="Times New Roman"/>
+          <w:i w:val="0"/>
+          <w:color w:val="000000"/>
+        </w:rPr>
+        <w:t>Finally, there are a number of important limitations to the meta-analytic method more broadly. One issue is that the method relies on researchers conducting replications of the same study across a range of ages and, critically, reporting these data so that they can be used in meta-analyses. To the extent that researchers do not conduct these studies, or report the necessary statistics in their write-ups (e.g., means and standard deviations), the meta-analytic method cannot be applied. In addition, the meta-analytic method, as in the case of qualitative forms of synthesis (e.g., literature review), is limited by the potential presence of bias, which can come from a range of sources including non-representative participant populations, failure to publish null findings, and analytical degrees-of-freedom. To the extent these biases are present in the literature, methods of synthesizing these findings will also be biased.</w:t>
+      </w:r>
+    </w:p>
+    <w:p>
+      <w:pPr>
+        <w:pStyle w:val="ImageCaption"/>
+        <w:spacing w:line="480" w:lineRule="auto"/>
+        <w:ind w:firstLine="720"/>
+        <w:rPr>
+          <w:rFonts w:ascii="Times New Roman" w:hAnsi="Times New Roman"/>
+          <w:i w:val="0"/>
+          <w:color w:val="000000"/>
+        </w:rPr>
+      </w:pPr>
+      <w:r>
+        <w:rPr>
+          <w:rFonts w:ascii="Times New Roman" w:hAnsi="Times New Roman"/>
+          <w:i w:val="0"/>
+          <w:color w:val="000000"/>
+        </w:rPr>
+        <w:t>In sum, understanding the psychological mechanisms underlying complex phenomena is a difficult inferential task: The researcher must develop a predictive and explanatory theory on the basis of limited and noisy experimental data. Here we have focused on language acquisition as a case study of how meta-analytic methods can be productively leveraged as a tool for theory building. Meta-analytic methods allow the researcher to determine whether phenomena are robust, synthesize across contradictory findings, and ultimately, build an integrative theory across phenomena. Moving forward, we see meta-analysis as a powerful tool in the researcher’s toolkit for developing quantitative theories to account for complex psychological phenomena.</w:t>
+      </w:r>
+    </w:p>
+    <w:p>
+      <w:pPr>
+        <w:spacing w:line="480" w:lineRule="auto"/>
+      </w:pPr>
+      <w:r>
+        <w:t>\body</w:t>
+      </w:r>
+    </w:p>
+    <w:p>
+      <w:pPr>
+        <w:pStyle w:val="ImageCaption"/>
+        <w:spacing w:line="480" w:lineRule="auto"/>
+        <w:ind w:firstLine="720"/>
+        <w:rPr>
+          <w:rFonts w:ascii="Times New Roman" w:hAnsi="Times New Roman"/>
+          <w:i w:val="0"/>
+          <w:color w:val="000000"/>
+        </w:rPr>
+      </w:pPr>
+      <w:bookmarkStart w:id="4" w:name="_GoBack"/>
       <w:bookmarkEnd w:id="4"/>
-      <w:r>
-        <w:rPr>
-          <w:rFonts w:ascii="Times New Roman" w:hAnsi="Times New Roman"/>
-          <w:bCs/>
-          <w:i w:val="0"/>
-          <w:color w:val="000000"/>
-        </w:rPr>
-        <w:t>Discussion</w:t>
-      </w:r>
-    </w:p>
-    <w:p>
-      <w:pPr>
-        <w:pStyle w:val="ImageCaption"/>
-        <w:spacing w:line="480" w:lineRule="auto"/>
-        <w:ind w:firstLine="720"/>
-        <w:rPr>
-          <w:rFonts w:ascii="Times New Roman" w:hAnsi="Times New Roman"/>
-          <w:i w:val="0"/>
-          <w:color w:val="000000"/>
-        </w:rPr>
-      </w:pPr>
-      <w:r>
-        <w:rPr>
-          <w:rFonts w:ascii="Times New Roman" w:hAnsi="Times New Roman"/>
-          <w:i w:val="0"/>
-          <w:color w:val="000000"/>
-        </w:rPr>
-        <w:t>Building a theory of a complex psychological phenomenon requires making good inductive inferences from the available data. Meta-analysis can support this process by providing a toolkit for quantitative description of individual behaviors and their relationship to important moderators (e.g., age, in our case). Here, we apply the meta-analytic toolkit to the domain of language acquisition---a domain where there are concerns of replicability, and where high-fidelity data are needed for theory building. We find that the existing literature in this domain describes mostly robust phenomena and thus should form the basis of theory development. We then aggregate across phenomena to offer the first quantitative synthesis of the field. We find evidence that linguistic skills are acquired interactively rather than in a stage-like fashion.</w:t>
-      </w:r>
-    </w:p>
-    <w:p>
-      <w:pPr>
-        <w:pStyle w:val="ImageCaption"/>
-        <w:spacing w:line="480" w:lineRule="auto"/>
-        <w:ind w:firstLine="720"/>
-        <w:rPr>
-          <w:rFonts w:ascii="Times New Roman" w:hAnsi="Times New Roman"/>
-          <w:i w:val="0"/>
-          <w:color w:val="000000"/>
-        </w:rPr>
-      </w:pPr>
-      <w:r>
-        <w:rPr>
-          <w:rFonts w:ascii="Times New Roman" w:hAnsi="Times New Roman"/>
-          <w:i w:val="0"/>
-          <w:color w:val="000000"/>
-        </w:rPr>
-        <w:t>In this paper, we focused on theoretical motivations for building meta-analysis, but naturally, there are many other practical reasons for conducting a quantitative synthesis. For example, when planning an experiment, an estimate of the size of an effect on the basis of prior literature can inform the sample size needed to achieve a desired level of power. Meta-analytic estimates of effect sizes can also aid in design choices: If a certain paradigm or measure tends to yield overall larger effect sizes than another, the strategic researcher might select this paradigm in order to maximize the power achieved with a given sample size. These and other advantages, illustrated with the same database used here, are explained in Bergmann et al. (in prep.).</w:t>
-      </w:r>
-    </w:p>
-    <w:p>
-      <w:pPr>
-        <w:pStyle w:val="ImageCaption"/>
-        <w:spacing w:line="480" w:lineRule="auto"/>
-        <w:ind w:firstLine="720"/>
-        <w:rPr>
-          <w:rFonts w:ascii="Times New Roman" w:hAnsi="Times New Roman"/>
-          <w:i w:val="0"/>
-          <w:color w:val="000000"/>
-        </w:rPr>
-      </w:pPr>
-      <w:r>
-        <w:rPr>
-          <w:rFonts w:ascii="Times New Roman" w:hAnsi="Times New Roman"/>
-          <w:i w:val="0"/>
-          <w:color w:val="000000"/>
-        </w:rPr>
-        <w:t>Despite its potential, there are a number of important limitations to the meta-analytic method as tool for theory building in psychological research. One challenging issue is that in many cases method and phenomenon are confounded. This is problematic because a method with less noise than another will produce a bigger effect size for the same phenomenon. As a result, it is difficult to determine the extent to which a difference in effect size between two phenomena is due to an underlying difference in the phenomena, or merely to a difference in they way it was tested. While method may account for some variability in our dataset, we find that method does not have a large impact on effect size for phenomena, relative to other moderators like age (see SI). Nevertheless, the covariance between method and phenomenon in our dataset limits our ability to directly compare effect sizes across phenomena.</w:t>
-      </w:r>
-    </w:p>
-    <w:p>
-      <w:pPr>
-        <w:pStyle w:val="ImageCaption"/>
-        <w:spacing w:line="480" w:lineRule="auto"/>
-        <w:ind w:firstLine="720"/>
-        <w:rPr>
-          <w:rFonts w:ascii="Times New Roman" w:hAnsi="Times New Roman"/>
-          <w:i w:val="0"/>
-          <w:color w:val="000000"/>
-        </w:rPr>
-      </w:pPr>
-      <w:r>
-        <w:rPr>
-          <w:rFonts w:ascii="Times New Roman" w:hAnsi="Times New Roman"/>
-          <w:i w:val="0"/>
-          <w:color w:val="000000"/>
-        </w:rPr>
-        <w:t>Second, meta-analysis, like all analysis methods, requires the researcher to make analytical decisions, and these decisions may be subject to the biases of the researcher. We believe that a virtue of the current approach is that we have applied the same analytical method across all phenomena we examined, thus limiting our “degrees of freedom” in the analysis. However, in some cases this uniform approach to data analysis means that we are unable to take into consideration aspects of a particular phenomenon that might be relevant. For example, in a stand-alone meta-analysis on vowel discrimination, Tsuji and Cristia (2014) elected only to include papers that tested at least two different age groups as a way of focusing on age differences while controlling for other possible differences between experiments. Others however might have reasonably dealt with this issue in another way, by normalizing effect sizes across methods, for example. Notably, this analytical decision has consequences for interpretation: Tsuji and Cristia (2014) found a moderate decrease in effect size with age for non-native vowel discrimination, while the current analysis suggests a moderate increase. We believe that the systematic, uniform analytical approach used here is the most likely to minimize bias by the researcher and reveal robust psychological phenomena. However, there may be cases where this one-size-fits-all approach is inappropriate, particularly in meta-analyses with high heterogeneity.</w:t>
-      </w:r>
-    </w:p>
-    <w:p>
-      <w:pPr>
-        <w:pStyle w:val="ImageCaption"/>
-        <w:spacing w:line="480" w:lineRule="auto"/>
-        <w:ind w:firstLine="720"/>
-        <w:rPr>
-          <w:rFonts w:ascii="Times New Roman" w:hAnsi="Times New Roman"/>
-          <w:i w:val="0"/>
-          <w:color w:val="000000"/>
-        </w:rPr>
-      </w:pPr>
-      <w:r>
-        <w:rPr>
-          <w:rFonts w:ascii="Times New Roman" w:hAnsi="Times New Roman"/>
-          <w:i w:val="0"/>
-          <w:color w:val="000000"/>
-        </w:rPr>
-        <w:t>There are also limits to this method for inferring a meta-theory of language acquisition. Meta-theories of language acquisition suggest a particular causal relationship between different skills and how they change over development. For example, the interactive theory suggests that skills at higher levels support the acquisition at lower levels, even before skills at lower levels are mastered. In the meta-analytic framework, this predicts that there should be simultaneous development of skills across the language hierarchy---as we observe in the current work. Importantly, however, this analysis is inherently correlational, and therefore we cannot directly infer a causal relationship between acquisition at lower levels and acquisition at higher levels. That is, while the observed pattern is consistent with the interactive theory, it is also possible that there is no causal relationship between skills across the language hierarchy, merely parallel trajectories of acquisition. For this reason, experimental work must go hand-in-hand with meta-analysis to address causal questions.</w:t>
-      </w:r>
-    </w:p>
-    <w:p>
-      <w:pPr>
-        <w:pStyle w:val="ImageCaption"/>
-        <w:spacing w:line="480" w:lineRule="auto"/>
-        <w:ind w:firstLine="720"/>
-        <w:rPr>
-          <w:rFonts w:ascii="Times New Roman" w:hAnsi="Times New Roman"/>
-          <w:i w:val="0"/>
-          <w:color w:val="000000"/>
-        </w:rPr>
-      </w:pPr>
-      <w:r>
-        <w:rPr>
-          <w:rFonts w:ascii="Times New Roman" w:hAnsi="Times New Roman"/>
-          <w:i w:val="0"/>
-          <w:color w:val="000000"/>
-        </w:rPr>
-        <w:t>Finally, there are a number of important limitations to the meta-analytic method more broadly. One issue is that the method relies on researchers conducting replications of the same study across a range of ages and, critically, reporting these data so that they can be used in meta-analyses. To the extent that researchers do not conduct these studies, or report the necessary statistics in their write-ups (e.g., means and standard deviations), the meta-analytic method cannot be applied. In addition, the meta-analytic method, as in the case of qualitative forms of synthesis (e.g., literature review), is limited by the potential presence of bias, which can come from a range of sources including non-representative participant populations, failure to publish null findings, and analytical degrees-of-freedom. To the extent these biases are present in the literature, methods of synthesizing these findings will also be biased.</w:t>
-      </w:r>
-    </w:p>
-    <w:p>
-      <w:pPr>
-        <w:pStyle w:val="ImageCaption"/>
-        <w:spacing w:line="480" w:lineRule="auto"/>
-        <w:ind w:firstLine="720"/>
-        <w:rPr>
-          <w:rFonts w:ascii="Times New Roman" w:hAnsi="Times New Roman"/>
-          <w:i w:val="0"/>
-          <w:color w:val="000000"/>
-        </w:rPr>
-      </w:pPr>
-      <w:r>
-        <w:rPr>
-          <w:rFonts w:ascii="Times New Roman" w:hAnsi="Times New Roman"/>
-          <w:i w:val="0"/>
-          <w:color w:val="000000"/>
-        </w:rPr>
-        <w:t>In sum, understanding the psychological mechanisms underlying complex phenomena is a difficult inferential task: The researcher must develop a predictive and explanatory theory on the basis of limited and noisy experimental data. Here we have focused on language acquisition as a case study of how meta-analytic methods can be productively leveraged as a tool for theory building. Meta-analytic methods allow the researcher to determine whether phenomena are robust, synthesize across contradictory findings, and ultimately, build an integrative theory across phenomena. Moving forward, we see meta-analysis as a powerful tool in the researcher’s toolkit for developing quantitative theories to account for complex psychological phenomena.</w:t>
-      </w:r>
     </w:p>
     <w:p>
       <w:pPr>
@@ -3363,10 +3353,7 @@
         <w:footnoteRef/>
       </w:r>
       <w:r>
-        <w:t xml:space="preserve"> </w:t>
-      </w:r>
-      <w:r>
-        <w:t xml:space="preserve">The role of moderators such as age can be interactively explored on the Metalab website (http://metalab.stanford.edu). </w:t>
+        <w:t xml:space="preserve"> The role of moderators such as age can be interactively explored on the Metalab website (http://metalab.stanford.edu). </w:t>
       </w:r>
     </w:p>
   </w:footnote>
@@ -3406,7 +3393,7 @@
         <w:rStyle w:val="PageNumber"/>
         <w:noProof/>
       </w:rPr>
-      <w:t>4</w:t>
+      <w:t>22</w:t>
     </w:r>
     <w:r>
       <w:rPr>
@@ -3900,11 +3887,15 @@
   </w:style>
   <w:style w:type="character" w:default="1" w:styleId="DefaultParagraphFont">
     <w:name w:val="Default Paragraph Font"/>
+    <w:uiPriority w:val="1"/>
     <w:semiHidden/>
+    <w:unhideWhenUsed/>
   </w:style>
   <w:style w:type="table" w:default="1" w:styleId="TableNormal">
     <w:name w:val="Normal Table"/>
+    <w:uiPriority w:val="99"/>
     <w:semiHidden/>
+    <w:unhideWhenUsed/>
     <w:tblPr>
       <w:tblInd w:w="0" w:type="dxa"/>
       <w:tblCellMar>
@@ -3917,7 +3908,9 @@
   </w:style>
   <w:style w:type="numbering" w:default="1" w:styleId="NoList">
     <w:name w:val="No List"/>
+    <w:uiPriority w:val="99"/>
     <w:semiHidden/>
+    <w:unhideWhenUsed/>
   </w:style>
   <w:style w:type="paragraph" w:styleId="Header">
     <w:name w:val="header"/>
@@ -3951,9 +3944,6 @@
     <w:name w:val="Table Grid"/>
     <w:basedOn w:val="TableNormal"/>
     <w:rsid w:val="00BE00BE"/>
-    <w:rPr>
-      <w:lang w:bidi="ar-SA"/>
-    </w:rPr>
     <w:tblPr>
       <w:tblInd w:w="0" w:type="dxa"/>
       <w:tblBorders>

</xml_diff>